<commit_message>
pushing module 1.3 1/10/25
</commit_message>
<xml_diff>
--- a/module-1/Noel-Assignment1.2.docx
+++ b/module-1/Noel-Assignment1.2.docx
@@ -3,14 +3,19 @@
 <w:document xmlns:wpc="http://schemas.microsoft.com/office/word/2010/wordprocessingCanvas" xmlns:cx="http://schemas.microsoft.com/office/drawing/2014/chartex" xmlns:cx1="http://schemas.microsoft.com/office/drawing/2015/9/8/chartex" xmlns:cx2="http://schemas.microsoft.com/office/drawing/2015/10/21/chartex" xmlns:cx3="http://schemas.microsoft.com/office/drawing/2016/5/9/chartex" xmlns:cx4="http://schemas.microsoft.com/office/drawing/2016/5/10/chartex" xmlns:cx5="http://schemas.microsoft.com/office/drawing/2016/5/11/chartex" xmlns:cx6="http://schemas.microsoft.com/office/drawing/2016/5/12/chartex" xmlns:cx7="http://schemas.microsoft.com/office/drawing/2016/5/13/chartex" xmlns:cx8="http://schemas.microsoft.com/office/drawing/2016/5/14/chartex" xmlns:mc="http://schemas.openxmlformats.org/markup-compatibility/2006" xmlns:aink="http://schemas.microsoft.com/office/drawing/2016/ink" xmlns:am3d="http://schemas.microsoft.com/office/drawing/2017/model3d" xmlns:o="urn:schemas-microsoft-com:office:office" xmlns:oel="http://schemas.microsoft.com/office/2019/extlst" xmlns:r="http://schemas.openxmlformats.org/officeDocument/2006/relationships" xmlns:m="http://schemas.openxmlformats.org/officeDocument/2006/math" xmlns:v="urn:schemas-microsoft-com:vml" xmlns:wp14="http://schemas.microsoft.com/office/word/2010/wordprocessingDrawing" xmlns:wp="http://schemas.openxmlformats.org/drawingml/2006/wordprocessingDrawing" xmlns:w10="urn:schemas-microsoft-com:office:word" xmlns:w="http://schemas.openxmlformats.org/wordprocessingml/2006/main" xmlns:w14="http://schemas.microsoft.com/office/word/2010/wordml" xmlns:w15="http://schemas.microsoft.com/office/word/2012/wordml" xmlns:w16cex="http://schemas.microsoft.com/office/word/2018/wordml/cex" xmlns:w16cid="http://schemas.microsoft.com/office/word/2016/wordml/cid" xmlns:w16="http://schemas.microsoft.com/office/word/2018/wordml" xmlns:w16sdtdh="http://schemas.microsoft.com/office/word/2020/wordml/sdtdatahash" xmlns:w16se="http://schemas.microsoft.com/office/word/2015/wordml/symex" xmlns:wpg="http://schemas.microsoft.com/office/word/2010/wordprocessingGroup" xmlns:wpi="http://schemas.microsoft.com/office/word/2010/wordprocessingInk" xmlns:wne="http://schemas.microsoft.com/office/word/2006/wordml" xmlns:wps="http://schemas.microsoft.com/office/word/2010/wordprocessingShape" mc:Ignorable="w14 w15 w16se w16cid w16 w16cex w16sdtdh wp14">
   <w:body>
     <w:p>
+      <w:pPr>
+        <w:rPr>
+          <w:noProof/>
+        </w:rPr>
+      </w:pPr>
       <w:r>
         <w:rPr>
           <w:noProof/>
         </w:rPr>
         <w:drawing>
-          <wp:inline distT="0" distB="0" distL="0" distR="0" wp14:anchorId="23B5CFF8" wp14:editId="2DFDA6C8">
-            <wp:extent cx="9567398" cy="852755"/>
-            <wp:effectExtent l="0" t="0" r="0" b="0"/>
+          <wp:inline distT="0" distB="0" distL="0" distR="0" wp14:anchorId="23B5CFF8" wp14:editId="5470CDC0">
+            <wp:extent cx="19035282" cy="1273996"/>
+            <wp:effectExtent l="0" t="0" r="2540" b="0"/>
             <wp:docPr id="1" name="Picture 1" descr="A screenshot of a computer&#10;&#10;Description automatically generated"/>
             <wp:cNvGraphicFramePr>
               <a:graphicFrameLocks xmlns:a="http://schemas.openxmlformats.org/drawingml/2006/main" noChangeAspect="1"/>
@@ -30,13 +35,13 @@
                         </a:ext>
                       </a:extLst>
                     </a:blip>
-                    <a:srcRect t="85739"/>
+                    <a:srcRect l="-64" t="89865" r="64" b="-10"/>
                     <a:stretch/>
                   </pic:blipFill>
                   <pic:spPr bwMode="auto">
                     <a:xfrm>
                       <a:off x="0" y="0"/>
-                      <a:ext cx="9663502" cy="861321"/>
+                      <a:ext cx="19829713" cy="1327166"/>
                     </a:xfrm>
                     <a:prstGeom prst="rect">
                       <a:avLst/>
@@ -57,8 +62,80 @@
         </w:drawing>
       </w:r>
     </w:p>
+    <w:p/>
+    <w:p>
+      <w:pPr>
+        <w:tabs>
+          <w:tab w:val="left" w:pos="3398"/>
+        </w:tabs>
+      </w:pPr>
+      <w:r>
+        <w:t xml:space="preserve">Link: </w:t>
+      </w:r>
+      <w:hyperlink r:id="rId7" w:history="1">
+        <w:r>
+          <w:rPr>
+            <w:rStyle w:val="Hyperlink"/>
+          </w:rPr>
+          <w:t>https://github.com/Cassiee718/csd-325.git</w:t>
+        </w:r>
+      </w:hyperlink>
+    </w:p>
+    <w:p>
+      <w:pPr>
+        <w:tabs>
+          <w:tab w:val="left" w:pos="3398"/>
+        </w:tabs>
+      </w:pPr>
+      <w:r>
+        <w:rPr>
+          <w:noProof/>
+        </w:rPr>
+        <w:drawing>
+          <wp:inline distT="0" distB="0" distL="0" distR="0" wp14:anchorId="5FFB68E8" wp14:editId="4D805040">
+            <wp:extent cx="5943600" cy="3714750"/>
+            <wp:effectExtent l="0" t="0" r="0" b="6350"/>
+            <wp:docPr id="3" name="Picture 3" descr="A screenshot of a computer&#10;&#10;Description automatically generated"/>
+            <wp:cNvGraphicFramePr>
+              <a:graphicFrameLocks xmlns:a="http://schemas.openxmlformats.org/drawingml/2006/main" noChangeAspect="1"/>
+            </wp:cNvGraphicFramePr>
+            <a:graphic xmlns:a="http://schemas.openxmlformats.org/drawingml/2006/main">
+              <a:graphicData uri="http://schemas.openxmlformats.org/drawingml/2006/picture">
+                <pic:pic xmlns:pic="http://schemas.openxmlformats.org/drawingml/2006/picture">
+                  <pic:nvPicPr>
+                    <pic:cNvPr id="3" name="Picture 3" descr="A screenshot of a computer&#10;&#10;Description automatically generated"/>
+                    <pic:cNvPicPr/>
+                  </pic:nvPicPr>
+                  <pic:blipFill>
+                    <a:blip r:embed="rId8" cstate="print">
+                      <a:extLst>
+                        <a:ext uri="{28A0092B-C50C-407E-A947-70E740481C1C}">
+                          <a14:useLocalDpi xmlns:a14="http://schemas.microsoft.com/office/drawing/2010/main" val="0"/>
+                        </a:ext>
+                      </a:extLst>
+                    </a:blip>
+                    <a:stretch>
+                      <a:fillRect/>
+                    </a:stretch>
+                  </pic:blipFill>
+                  <pic:spPr>
+                    <a:xfrm>
+                      <a:off x="0" y="0"/>
+                      <a:ext cx="5943600" cy="3714750"/>
+                    </a:xfrm>
+                    <a:prstGeom prst="rect">
+                      <a:avLst/>
+                    </a:prstGeom>
+                  </pic:spPr>
+                </pic:pic>
+              </a:graphicData>
+            </a:graphic>
+          </wp:inline>
+        </w:drawing>
+      </w:r>
+    </w:p>
     <w:sectPr>
-      <w:headerReference w:type="default" r:id="rId7"/>
+      <w:headerReference w:type="default" r:id="rId9"/>
       <w:pgSz w:w="12240" w:h="15840"/>
       <w:pgMar w:top="1440" w:right="1440" w:bottom="1440" w:left="1440" w:header="720" w:footer="720" w:gutter="0"/>
       <w:cols w:space="720"/>
@@ -589,6 +666,29 @@
     <w:uiPriority w:val="99"/>
     <w:rsid w:val="00162918"/>
   </w:style>
+  <w:style w:type="character" w:styleId="Hyperlink">
+    <w:name w:val="Hyperlink"/>
+    <w:basedOn w:val="DefaultParagraphFont"/>
+    <w:uiPriority w:val="99"/>
+    <w:unhideWhenUsed/>
+    <w:rsid w:val="00F75166"/>
+    <w:rPr>
+      <w:color w:val="0563C1" w:themeColor="hyperlink"/>
+      <w:u w:val="single"/>
+    </w:rPr>
+  </w:style>
+  <w:style w:type="character" w:styleId="UnresolvedMention">
+    <w:name w:val="Unresolved Mention"/>
+    <w:basedOn w:val="DefaultParagraphFont"/>
+    <w:uiPriority w:val="99"/>
+    <w:semiHidden/>
+    <w:unhideWhenUsed/>
+    <w:rsid w:val="00F75166"/>
+    <w:rPr>
+      <w:color w:val="605E5C"/>
+      <w:shd w:val="clear" w:color="auto" w:fill="E1DFDD"/>
+    </w:rPr>
+  </w:style>
 </w:styles>
 </file>
 

</xml_diff>